<commit_message>
Update Research and development department.docx
</commit_message>
<xml_diff>
--- a/CA2/Research and development department.docx
+++ b/CA2/Research and development department.docx
@@ -37,18 +37,39 @@
     </w:p>
     <w:p>
       <w:r>
-        <w:t>We had a meeting where our department showed which software, we are going to use to code our apps for apple and android working on hybrid app development to reduce costs.</w:t>
-      </w:r>
-    </w:p>
-    <w:p>
-      <w:r>
-        <w:t xml:space="preserve">Initially for </w:t>
-      </w:r>
-      <w:r>
-        <w:t>I</w:t>
-      </w:r>
-      <w:r>
-        <w:t>onic is a well-known </w:t>
+        <w:t>We had a meeting where our department showed which software, we are going to use to code our apps</w:t>
+      </w:r>
+      <w:r>
+        <w:t>, at the beginning our team presented a plan to develop two different native apps for each platform to make the user experience even better</w:t>
+      </w:r>
+      <w:r>
+        <w:t>, what implied having two diffe</w:t>
+      </w:r>
+      <w:r>
+        <w:t>rent teams</w:t>
+      </w:r>
+      <w:r>
+        <w:t xml:space="preserve"> to develop each app, after a long </w:t>
+      </w:r>
+      <w:r>
+        <w:t>conversations with the other departments, we agreed to reduce costs on developing by using an hybr</w:t>
+      </w:r>
+      <w:r>
+        <w:t xml:space="preserve">id framework </w:t>
+      </w:r>
+      <w:r>
+        <w:t xml:space="preserve">therefore increasing the budget for </w:t>
+      </w:r>
+      <w:r>
+        <w:t>a marketing campaign for our launching.</w:t>
+      </w:r>
+    </w:p>
+    <w:p>
+      <w:r>
+        <w:t xml:space="preserve">To start with, </w:t>
+      </w:r>
+      <w:r>
+        <w:t>Ionic is a well-known </w:t>
       </w:r>
       <w:hyperlink r:id="rId5" w:history="1">
         <w:r>
@@ -61,21 +82,7 @@
         </w:r>
       </w:hyperlink>
       <w:r>
-        <w:t> framework that helps create hybrid and cross-platform apps</w:t>
-      </w:r>
-      <w:r>
-        <w:t>, t</w:t>
-      </w:r>
-      <w:r>
-        <w:t xml:space="preserve">he Ionic framework is based on web technologies like HTML, CSS, </w:t>
-      </w:r>
-      <w:proofErr w:type="spellStart"/>
-      <w:r>
-        <w:t>Javascript</w:t>
-      </w:r>
-      <w:proofErr w:type="spellEnd"/>
-      <w:r>
-        <w:t xml:space="preserve"> and allows developers to develop hybrid apps using these languages</w:t>
+        <w:t> framework that helps create hybrid and cross-platform apps, the Ionic framework is based on web technologies like HTML, CSS, Javascript and allows developers to develop hybrid apps using these languages</w:t>
       </w:r>
       <w:r>
         <w:t>.</w:t>
@@ -106,10 +113,7 @@
         <w:t>We’re going for Adobe XD</w:t>
       </w:r>
       <w:r>
-        <w:t xml:space="preserve"> </w:t>
-      </w:r>
-      <w:r>
-        <w:t xml:space="preserve">offers a vector-based system for putting together prototypes, including tools for creating interactions, transitions, and other types of dynamic functionality. Because it’s </w:t>
+        <w:t xml:space="preserve"> offers a vector-based system for putting together prototypes, including tools for creating interactions, transitions, and other types of dynamic functionality. Because it’s </w:t>
       </w:r>
       <w:r>
         <w:t xml:space="preserve">a </w:t>
@@ -118,18 +122,10 @@
         <w:t>vector based, scaling and resizing elements is no problem</w:t>
       </w:r>
       <w:r>
-        <w:t xml:space="preserve"> and </w:t>
-      </w:r>
-      <w:proofErr w:type="spellStart"/>
-      <w:r>
-        <w:t>InVision</w:t>
-      </w:r>
-      <w:proofErr w:type="spellEnd"/>
-      <w:r>
-        <w:t xml:space="preserve"> </w:t>
-      </w:r>
-      <w:r>
-        <w:t>has a well-established reputation, and their dedication to rolling out new functionality and adding to their design platform makes them a favo</w:t>
+        <w:t xml:space="preserve"> and InVision</w:t>
+      </w:r>
+      <w:r>
+        <w:t xml:space="preserve"> has a well-established reputation, and their dedication to rolling out new functionality and adding to their design platform makes them a favo</w:t>
       </w:r>
       <w:r>
         <w:t>u</w:t>
@@ -164,10 +160,7 @@
         <w:t xml:space="preserve">For building and training AI models our team decided to work on TensorFlow </w:t>
       </w:r>
       <w:r>
-        <w:t>r</w:t>
-      </w:r>
-      <w:r>
-        <w:t>egarded as one of the best open-source frameworks for AI development, TensorFlow belongs to the Google Family. This framework has several in-built systems to help you add features connected to machine learning and other advanced technologies. TensorFlow is based on </w:t>
+        <w:t>regarded as one of the best open-source frameworks for AI development, TensorFlow belongs to the Google Family. This framework has several in-built systems to help you add features connected to machine learning and other advanced technologies. TensorFlow is based on </w:t>
       </w:r>
       <w:hyperlink r:id="rId6" w:history="1">
         <w:r>
@@ -203,13 +196,7 @@
         <w:t>Google Analytics</w:t>
       </w:r>
       <w:r>
-        <w:t xml:space="preserve"> </w:t>
-      </w:r>
-      <w:r>
-        <w:t xml:space="preserve">for an immersive experience in customer data, wishing to understand, predict and act upon user engagement and </w:t>
-      </w:r>
-      <w:r>
-        <w:t>behaviour that’s what we aim as a company</w:t>
+        <w:t xml:space="preserve"> for an immersive experience in customer data, wishing to understand, predict and act upon user engagement and behaviour that’s what we aim as a company</w:t>
       </w:r>
       <w:r>
         <w:t>.</w:t>
@@ -232,10 +219,7 @@
     </w:p>
     <w:p>
       <w:r>
-        <w:t>Appium</w:t>
-      </w:r>
-      <w:r>
-        <w:t> is an open-source </w:t>
+        <w:t>Appium is an open-source </w:t>
       </w:r>
       <w:hyperlink r:id="rId7" w:tgtFrame="_blank" w:history="1">
         <w:r>
@@ -296,29 +280,12 @@
     <w:p/>
     <w:p>
       <w:r>
-        <w:lastRenderedPageBreak/>
         <w:t>www.goodfirms.co. (n.d.). 5 Best Hybrid App Development Frameworks for 2022. [online] Available at: https://www.goodfirms.co/blog/best-hybrid-app-development-frameworks-2022 [Accessed 3 Dec. 2023].</w:t>
       </w:r>
     </w:p>
     <w:p>
       <w:r>
-        <w:t xml:space="preserve">Cardello, J. (2022). 13 best prototyping tools for designers | </w:t>
-      </w:r>
-      <w:proofErr w:type="spellStart"/>
-      <w:r>
-        <w:t>Webflow</w:t>
-      </w:r>
-      <w:proofErr w:type="spellEnd"/>
-      <w:r>
-        <w:t xml:space="preserve"> Blog. [online] </w:t>
-      </w:r>
-      <w:proofErr w:type="spellStart"/>
-      <w:r>
-        <w:t>Webflow</w:t>
-      </w:r>
-      <w:proofErr w:type="spellEnd"/>
-      <w:r>
-        <w:t xml:space="preserve">. Available at: </w:t>
+        <w:t xml:space="preserve">Cardello, J. (2022). 13 best prototyping tools for designers | Webflow Blog. [online] Webflow. Available at: </w:t>
       </w:r>
       <w:hyperlink r:id="rId9" w:history="1">
         <w:r>
@@ -349,13 +316,8 @@
       </w:r>
     </w:p>
     <w:p>
-      <w:proofErr w:type="spellStart"/>
-      <w:r>
-        <w:t>LambdaTest</w:t>
-      </w:r>
-      <w:proofErr w:type="spellEnd"/>
-      <w:r>
-        <w:t>. (2022). Top 12 Mobile App Testing Tools For 2022: A Beginner’s List. [online] Available at: https://www.lambdatest.com/blog/mobile-app-testing-tools/.</w:t>
+      <w:r>
+        <w:t>LambdaTest. (2022). Top 12 Mobile App Testing Tools For 2022: A Beginner’s List. [online] Available at: https://www.lambdatest.com/blog/mobile-app-testing-tools/.</w:t>
       </w:r>
     </w:p>
     <w:sectPr>

</xml_diff>